<commit_message>
add feature with changing stamp data
</commit_message>
<xml_diff>
--- a/core/static/kozu_tkr_template.docx
+++ b/core/static/kozu_tkr_template.docx
@@ -3916,6 +3916,7 @@
             </w:pPr>
             <w:r>
               <w:rPr>
+                <w:noProof/>
                 <w:szCs w:val="28"/>
               </w:rPr>
               <w:drawing>
@@ -20680,12 +20681,16 @@
     <w:p>
       <w:pPr>
         <w:rPr>
-          <w:sz w:val="24"/>
-          <w:szCs w:val="24"/>
+          <w:szCs w:val="28"/>
         </w:rPr>
       </w:pPr>
+      <w:r>
+        <w:rPr>
+          <w:szCs w:val="28"/>
+        </w:rPr>
+        <w:t>Разработчик оставляет за собой право вносить в конструкцию изделия и состав комплектующих изменения, не влияющие на основные технические параметры.</w:t>
+      </w:r>
     </w:p>
-    <w:p/>
     <w:sectPr>
       <w:headerReference w:type="default" r:id="rId35"/>
       <w:footerReference w:type="default" r:id="rId36"/>

</xml_diff>